<commit_message>
add daftar-hadir dan seminar
</commit_message>
<xml_diff>
--- a/public/storage/form/daftar_hadir.docx
+++ b/public/storage/form/daftar_hadir.docx
@@ -18,6 +18,7 @@
         <w:rPr>
           <w:rFonts w:ascii="Arial" w:hAnsi="Arial" w:cs="Arial"/>
           <w:b/>
+          <w:lang w:val="en-ID"/>
         </w:rPr>
       </w:pPr>
       <w:r>
@@ -28,38 +29,32 @@
         </w:rPr>
         <w:t xml:space="preserve">DAFTAR HADIR SEMINAR </w:t>
       </w:r>
-      <w:sdt>
-        <w:sdtPr>
-          <w:rPr>
-            <w:rFonts w:ascii="Arial" w:hAnsi="Arial" w:cs="Arial"/>
-            <w:b/>
-            <w:u w:val="single"/>
-            <w:lang w:val="id-ID"/>
-          </w:rPr>
-          <w:id w:val="-942529003"/>
-          <w:placeholder>
-            <w:docPart w:val="DefaultPlaceholder_1081868575"/>
-          </w:placeholder>
-          <w:dropDownList>
-            <w:listItem w:displayText="PILIH SEMINAR" w:value="PILIH SEMINAR"/>
-            <w:listItem w:displayText="USUL PENELITIAN" w:value="USUL PENELITIAN"/>
-            <w:listItem w:displayText="HASIL PENELITIAN" w:value="HASIL PENELITIAN"/>
-            <w:listItem w:displayText="TUGAS AKHIR" w:value="TUGAS AKHIR"/>
-          </w:dropDownList>
-        </w:sdtPr>
-        <w:sdtEndPr/>
-        <w:sdtContent>
-          <w:r>
-            <w:rPr>
-              <w:rFonts w:ascii="Arial" w:hAnsi="Arial" w:cs="Arial"/>
-              <w:b/>
-              <w:u w:val="single"/>
-              <w:lang w:val="id-ID"/>
-            </w:rPr>
-            <w:t>PILIH SEMINAR</w:t>
-          </w:r>
-        </w:sdtContent>
-      </w:sdt>
+      <w:r>
+        <w:rPr>
+          <w:rFonts w:ascii="Arial" w:hAnsi="Arial" w:cs="Arial"/>
+          <w:b/>
+          <w:lang w:val="en-ID"/>
+        </w:rPr>
+        <w:t>${</w:t>
+      </w:r>
+      <w:r>
+        <w:rPr>
+          <w:rFonts w:ascii="Arial" w:hAnsi="Arial" w:cs="Arial"/>
+          <w:b/>
+          <w:lang w:val="en-ID"/>
+        </w:rPr>
+        <w:t>jenis_seminar</w:t>
+      </w:r>
+      <w:r>
+        <w:rPr>
+          <w:rFonts w:ascii="Arial" w:hAnsi="Arial" w:cs="Arial"/>
+          <w:b/>
+          <w:lang w:val="en-ID"/>
+        </w:rPr>
+        <w:t>}</w:t>
+      </w:r>
+      <w:bookmarkStart w:id="0" w:name="_GoBack"/>
+      <w:bookmarkEnd w:id="0"/>
     </w:p>
     <w:p>
       <w:pPr>
@@ -194,8 +189,6 @@
               </w:rPr>
               <w:t>${nama}</w:t>
             </w:r>
-            <w:bookmarkStart w:id="0" w:name="_GoBack"/>
-            <w:bookmarkEnd w:id="0"/>
           </w:p>
         </w:tc>
         <w:tc>
@@ -3931,23 +3924,7 @@
                 <w:sz w:val="20"/>
                 <w:szCs w:val="20"/>
               </w:rPr>
-              <w:t>${</w:t>
-            </w:r>
-            <w:r>
-              <w:rPr>
-                <w:rFonts w:ascii="Arial" w:hAnsi="Arial" w:cs="Arial"/>
-                <w:sz w:val="20"/>
-                <w:szCs w:val="20"/>
-              </w:rPr>
-              <w:t>prodi</w:t>
-            </w:r>
-            <w:r>
-              <w:rPr>
-                <w:rFonts w:ascii="Arial" w:hAnsi="Arial" w:cs="Arial"/>
-                <w:sz w:val="20"/>
-                <w:szCs w:val="20"/>
-              </w:rPr>
-              <w:t>}</w:t>
+              <w:t>${prodi}</w:t>
             </w:r>
           </w:p>
         </w:tc>
@@ -4078,23 +4055,7 @@
                 <w:sz w:val="20"/>
                 <w:szCs w:val="20"/>
               </w:rPr>
-              <w:t>${</w:t>
-            </w:r>
-            <w:r>
-              <w:rPr>
-                <w:rFonts w:ascii="Arial" w:hAnsi="Arial" w:cs="Arial"/>
-                <w:sz w:val="20"/>
-                <w:szCs w:val="20"/>
-              </w:rPr>
-              <w:t>judul</w:t>
-            </w:r>
-            <w:r>
-              <w:rPr>
-                <w:rFonts w:ascii="Arial" w:hAnsi="Arial" w:cs="Arial"/>
-                <w:sz w:val="20"/>
-                <w:szCs w:val="20"/>
-              </w:rPr>
-              <w:t>}</w:t>
+              <w:t>${judul}</w:t>
             </w:r>
           </w:p>
           <w:p>
@@ -4343,23 +4304,7 @@
                 <w:sz w:val="20"/>
                 <w:szCs w:val="20"/>
               </w:rPr>
-              <w:t>${</w:t>
-            </w:r>
-            <w:r>
-              <w:rPr>
-                <w:rFonts w:ascii="Arial" w:hAnsi="Arial" w:cs="Arial"/>
-                <w:sz w:val="20"/>
-                <w:szCs w:val="20"/>
-              </w:rPr>
-              <w:t>alamat</w:t>
-            </w:r>
-            <w:r>
-              <w:rPr>
-                <w:rFonts w:ascii="Arial" w:hAnsi="Arial" w:cs="Arial"/>
-                <w:sz w:val="20"/>
-                <w:szCs w:val="20"/>
-              </w:rPr>
-              <w:t>}</w:t>
+              <w:t>${alamat}</w:t>
             </w:r>
           </w:p>
         </w:tc>
@@ -4527,23 +4472,7 @@
                 <w:sz w:val="20"/>
                 <w:szCs w:val="20"/>
               </w:rPr>
-              <w:t>${</w:t>
-            </w:r>
-            <w:r>
-              <w:rPr>
-                <w:rFonts w:ascii="Arial" w:hAnsi="Arial" w:cs="Arial"/>
-                <w:sz w:val="20"/>
-                <w:szCs w:val="20"/>
-              </w:rPr>
-              <w:t>kabupaten</w:t>
-            </w:r>
-            <w:r>
-              <w:rPr>
-                <w:rFonts w:ascii="Arial" w:hAnsi="Arial" w:cs="Arial"/>
-                <w:sz w:val="20"/>
-                <w:szCs w:val="20"/>
-              </w:rPr>
-              <w:t>}</w:t>
+              <w:t>${kabupaten}</w:t>
             </w:r>
           </w:p>
         </w:tc>
@@ -4621,23 +4550,7 @@
                 <w:sz w:val="20"/>
                 <w:szCs w:val="20"/>
               </w:rPr>
-              <w:t>${</w:t>
-            </w:r>
-            <w:r>
-              <w:rPr>
-                <w:rFonts w:ascii="Arial" w:hAnsi="Arial" w:cs="Arial"/>
-                <w:sz w:val="20"/>
-                <w:szCs w:val="20"/>
-              </w:rPr>
-              <w:t>provinsi</w:t>
-            </w:r>
-            <w:r>
-              <w:rPr>
-                <w:rFonts w:ascii="Arial" w:hAnsi="Arial" w:cs="Arial"/>
-                <w:sz w:val="20"/>
-                <w:szCs w:val="20"/>
-              </w:rPr>
-              <w:t>}</w:t>
+              <w:t>${provinsi}</w:t>
             </w:r>
           </w:p>
         </w:tc>
@@ -4712,23 +4625,7 @@
                 <w:sz w:val="20"/>
                 <w:szCs w:val="20"/>
               </w:rPr>
-              <w:t>${</w:t>
-            </w:r>
-            <w:r>
-              <w:rPr>
-                <w:rFonts w:ascii="Arial" w:hAnsi="Arial" w:cs="Arial"/>
-                <w:sz w:val="20"/>
-                <w:szCs w:val="20"/>
-              </w:rPr>
-              <w:t>pembimbing</w:t>
-            </w:r>
-            <w:r>
-              <w:rPr>
-                <w:rFonts w:ascii="Arial" w:hAnsi="Arial" w:cs="Arial"/>
-                <w:sz w:val="20"/>
-                <w:szCs w:val="20"/>
-              </w:rPr>
-              <w:t>}</w:t>
+              <w:t>${pembimbing}</w:t>
             </w:r>
           </w:p>
         </w:tc>
@@ -4901,23 +4798,7 @@
                 <w:sz w:val="20"/>
                 <w:szCs w:val="20"/>
               </w:rPr>
-              <w:t>${</w:t>
-            </w:r>
-            <w:r>
-              <w:rPr>
-                <w:rFonts w:ascii="Arial" w:hAnsi="Arial" w:cs="Arial"/>
-                <w:sz w:val="20"/>
-                <w:szCs w:val="20"/>
-              </w:rPr>
-              <w:t>tanggal</w:t>
-            </w:r>
-            <w:r>
-              <w:rPr>
-                <w:rFonts w:ascii="Arial" w:hAnsi="Arial" w:cs="Arial"/>
-                <w:sz w:val="20"/>
-                <w:szCs w:val="20"/>
-              </w:rPr>
-              <w:t>}</w:t>
+              <w:t>${tanggal}</w:t>
             </w:r>
           </w:p>
         </w:tc>
@@ -4989,23 +4870,7 @@
                 <w:sz w:val="20"/>
                 <w:szCs w:val="20"/>
               </w:rPr>
-              <w:t>${</w:t>
-            </w:r>
-            <w:r>
-              <w:rPr>
-                <w:rFonts w:ascii="Arial" w:hAnsi="Arial" w:cs="Arial"/>
-                <w:sz w:val="20"/>
-                <w:szCs w:val="20"/>
-              </w:rPr>
-              <w:t>ruang</w:t>
-            </w:r>
-            <w:r>
-              <w:rPr>
-                <w:rFonts w:ascii="Arial" w:hAnsi="Arial" w:cs="Arial"/>
-                <w:sz w:val="20"/>
-                <w:szCs w:val="20"/>
-              </w:rPr>
-              <w:t>}</w:t>
+              <w:t>${ruang}</w:t>
             </w:r>
           </w:p>
         </w:tc>
@@ -7729,7 +7594,6 @@
     <w:r>
       <w:rPr>
         <w:noProof/>
-        <w:lang w:val="en-ID" w:eastAsia="en-ID"/>
       </w:rPr>
       <mc:AlternateContent>
         <mc:Choice Requires="wpg">
@@ -8081,7 +7945,6 @@
                               <w:r>
                                 <w:rPr>
                                   <w:noProof/>
-                                  <w:lang w:val="en-ID" w:eastAsia="en-ID"/>
                                 </w:rPr>
                                 <w:drawing>
                                   <wp:inline distT="0" distB="0" distL="0" distR="0">
@@ -8177,7 +8040,6 @@
                               <w:r>
                                 <w:rPr>
                                   <w:noProof/>
-                                  <w:lang w:val="en-ID" w:eastAsia="en-ID"/>
                                 </w:rPr>
                                 <w:drawing>
                                   <wp:inline distT="0" distB="0" distL="0" distR="0">
@@ -8233,7 +8095,6 @@
                               <w:r>
                                 <w:rPr>
                                   <w:noProof/>
-                                  <w:lang w:val="en-ID" w:eastAsia="en-ID"/>
                                 </w:rPr>
                                 <w:drawing>
                                   <wp:inline distT="0" distB="0" distL="0" distR="0">
@@ -13694,616 +13555,6 @@
 </w:styles>
 </file>
 
-<file path=word/glossary/document.xml><?xml version="1.0" encoding="utf-8"?>
-<w:glossaryDocument xmlns:wpc="http://schemas.microsoft.com/office/word/2010/wordprocessingCanvas" xmlns:mc="http://schemas.openxmlformats.org/markup-compatibility/2006" xmlns:o="urn:schemas-microsoft-com:office:office" xmlns:r="http://schemas.openxmlformats.org/officeDocument/2006/relationships" xmlns:m="http://schemas.openxmlformats.org/officeDocument/2006/math" xmlns:v="urn:schemas-microsoft-com:vml" xmlns:wp14="http://schemas.microsoft.com/office/word/2010/wordprocessingDrawing" xmlns:wp="http://schemas.openxmlformats.org/drawingml/2006/wordprocessingDrawing" xmlns:w10="urn:schemas-microsoft-com:office:word" xmlns:w="http://schemas.openxmlformats.org/wordprocessingml/2006/main" xmlns:w14="http://schemas.microsoft.com/office/word/2010/wordml" xmlns:w15="http://schemas.microsoft.com/office/word/2012/wordml" xmlns:wpg="http://schemas.microsoft.com/office/word/2010/wordprocessingGroup" xmlns:wpi="http://schemas.microsoft.com/office/word/2010/wordprocessingInk" xmlns:wne="http://schemas.microsoft.com/office/word/2006/wordml" xmlns:wps="http://schemas.microsoft.com/office/word/2010/wordprocessingShape" mc:Ignorable="w14 w15 wp14">
-  <w:docParts>
-    <w:docPart>
-      <w:docPartPr>
-        <w:name w:val="DefaultPlaceholder_1081868575"/>
-        <w:category>
-          <w:name w:val="General"/>
-          <w:gallery w:val="placeholder"/>
-        </w:category>
-        <w:types>
-          <w:type w:val="bbPlcHdr"/>
-        </w:types>
-        <w:behaviors>
-          <w:behavior w:val="content"/>
-        </w:behaviors>
-        <w:guid w:val="{C897854F-7B5F-4F3D-A53B-F3FA68165046}"/>
-      </w:docPartPr>
-      <w:docPartBody>
-        <w:p>
-          <w:r>
-            <w:rPr>
-              <w:rStyle w:val="PlaceholderText"/>
-            </w:rPr>
-            <w:t>Choose an item.</w:t>
-          </w:r>
-        </w:p>
-      </w:docPartBody>
-    </w:docPart>
-  </w:docParts>
-</w:glossaryDocument>
-</file>
-
-<file path=word/glossary/fontTable.xml><?xml version="1.0" encoding="utf-8"?>
-<w:fonts xmlns:mc="http://schemas.openxmlformats.org/markup-compatibility/2006" xmlns:r="http://schemas.openxmlformats.org/officeDocument/2006/relationships" xmlns:w="http://schemas.openxmlformats.org/wordprocessingml/2006/main" xmlns:w14="http://schemas.microsoft.com/office/word/2010/wordml" xmlns:w15="http://schemas.microsoft.com/office/word/2012/wordml" mc:Ignorable="w14 w15">
-  <w:font w:name="Wingdings">
-    <w:panose1 w:val="05000000000000000000"/>
-    <w:charset w:val="02"/>
-    <w:family w:val="auto"/>
-    <w:pitch w:val="variable"/>
-    <w:sig w:usb0="00000000" w:usb1="10000000" w:usb2="00000000" w:usb3="00000000" w:csb0="80000000" w:csb1="00000000"/>
-  </w:font>
-  <w:font w:name="Times New Roman">
-    <w:panose1 w:val="02020603050405020304"/>
-    <w:charset w:val="00"/>
-    <w:family w:val="roman"/>
-    <w:pitch w:val="variable"/>
-    <w:sig w:usb0="E0002EFF" w:usb1="C000785B" w:usb2="00000009" w:usb3="00000000" w:csb0="000001FF" w:csb1="00000000"/>
-  </w:font>
-  <w:font w:name="Courier New">
-    <w:panose1 w:val="02070309020205020404"/>
-    <w:charset w:val="00"/>
-    <w:family w:val="modern"/>
-    <w:pitch w:val="fixed"/>
-    <w:sig w:usb0="E0002EFF" w:usb1="C0007843" w:usb2="00000009" w:usb3="00000000" w:csb0="000001FF" w:csb1="00000000"/>
-  </w:font>
-  <w:font w:name="Symbol">
-    <w:panose1 w:val="05050102010706020507"/>
-    <w:charset w:val="02"/>
-    <w:family w:val="roman"/>
-    <w:pitch w:val="variable"/>
-    <w:sig w:usb0="00000000" w:usb1="10000000" w:usb2="00000000" w:usb3="00000000" w:csb0="80000000" w:csb1="00000000"/>
-  </w:font>
-  <w:font w:name="Calibri">
-    <w:panose1 w:val="020F0502020204030204"/>
-    <w:charset w:val="00"/>
-    <w:family w:val="swiss"/>
-    <w:pitch w:val="variable"/>
-    <w:sig w:usb0="E0002AFF" w:usb1="C000247B" w:usb2="00000009" w:usb3="00000000" w:csb0="000001FF" w:csb1="00000000"/>
-  </w:font>
-  <w:font w:name="Bookman Old Style">
-    <w:panose1 w:val="02050604050505020204"/>
-    <w:charset w:val="00"/>
-    <w:family w:val="roman"/>
-    <w:pitch w:val="variable"/>
-    <w:sig w:usb0="00000287" w:usb1="00000000" w:usb2="00000000" w:usb3="00000000" w:csb0="0000009F" w:csb1="00000000"/>
-  </w:font>
-  <w:font w:name="Tahoma">
-    <w:panose1 w:val="020B0604030504040204"/>
-    <w:charset w:val="00"/>
-    <w:family w:val="swiss"/>
-    <w:pitch w:val="variable"/>
-    <w:sig w:usb0="E1002EFF" w:usb1="C000605B" w:usb2="00000029" w:usb3="00000000" w:csb0="000101FF" w:csb1="00000000"/>
-  </w:font>
-  <w:font w:name="Arial">
-    <w:panose1 w:val="020B0604020202020204"/>
-    <w:charset w:val="00"/>
-    <w:family w:val="swiss"/>
-    <w:pitch w:val="variable"/>
-    <w:sig w:usb0="E0002EFF" w:usb1="C0007843" w:usb2="00000009" w:usb3="00000000" w:csb0="000001FF" w:csb1="00000000"/>
-  </w:font>
-  <w:font w:name="Cambria">
-    <w:panose1 w:val="02040503050406030204"/>
-    <w:charset w:val="00"/>
-    <w:family w:val="roman"/>
-    <w:pitch w:val="variable"/>
-    <w:sig w:usb0="E00002FF" w:usb1="400004FF" w:usb2="00000000" w:usb3="00000000" w:csb0="0000019F" w:csb1="00000000"/>
-  </w:font>
-  <w:font w:name="Calibri Light">
-    <w:panose1 w:val="020F0302020204030204"/>
-    <w:charset w:val="00"/>
-    <w:family w:val="swiss"/>
-    <w:pitch w:val="variable"/>
-    <w:sig w:usb0="E0002AFF" w:usb1="C000247B" w:usb2="00000009" w:usb3="00000000" w:csb0="000001FF" w:csb1="00000000"/>
-  </w:font>
-</w:fonts>
-</file>
-
-<file path=word/glossary/settings.xml><?xml version="1.0" encoding="utf-8"?>
-<w:settings xmlns:mc="http://schemas.openxmlformats.org/markup-compatibility/2006" xmlns:o="urn:schemas-microsoft-com:office:office" xmlns:r="http://schemas.openxmlformats.org/officeDocument/2006/relationships" xmlns:m="http://schemas.openxmlformats.org/officeDocument/2006/math" xmlns:v="urn:schemas-microsoft-com:vml" xmlns:w10="urn:schemas-microsoft-com:office:word" xmlns:w="http://schemas.openxmlformats.org/wordprocessingml/2006/main" xmlns:w14="http://schemas.microsoft.com/office/word/2010/wordml" xmlns:w15="http://schemas.microsoft.com/office/word/2012/wordml" xmlns:sl="http://schemas.openxmlformats.org/schemaLibrary/2006/main" mc:Ignorable="w14 w15">
-  <w:view w:val="normal"/>
-  <w:defaultTabStop w:val="720"/>
-  <w:characterSpacingControl w:val="doNotCompress"/>
-  <w:compat>
-    <w:useFELayout/>
-    <w:compatSetting w:name="compatibilityMode" w:uri="http://schemas.microsoft.com/office/word" w:val="15"/>
-    <w:compatSetting w:name="overrideTableStyleFontSizeAndJustification" w:uri="http://schemas.microsoft.com/office/word" w:val="1"/>
-    <w:compatSetting w:name="enableOpenTypeFeatures" w:uri="http://schemas.microsoft.com/office/word" w:val="1"/>
-    <w:compatSetting w:name="doNotFlipMirrorIndents" w:uri="http://schemas.microsoft.com/office/word" w:val="1"/>
-    <w:compatSetting w:name="differentiateMultirowTableHeaders" w:uri="http://schemas.microsoft.com/office/word" w:val="1"/>
-  </w:compat>
-  <w:rsids>
-    <w:rsidRoot w:val="00D838C6"/>
-    <w:rsid w:val="003C4D0E"/>
-    <w:rsid w:val="0044338F"/>
-    <w:rsid w:val="00525843"/>
-    <w:rsid w:val="00D838C6"/>
-  </w:rsids>
-  <m:mathPr>
-    <m:mathFont m:val="Cambria Math"/>
-    <m:brkBin m:val="before"/>
-    <m:brkBinSub m:val="--"/>
-    <m:smallFrac m:val="0"/>
-    <m:dispDef/>
-    <m:lMargin m:val="0"/>
-    <m:rMargin m:val="0"/>
-    <m:defJc m:val="centerGroup"/>
-    <m:wrapIndent m:val="1440"/>
-    <m:intLim m:val="subSup"/>
-    <m:naryLim m:val="undOvr"/>
-  </m:mathPr>
-  <w:themeFontLang w:val="en-US"/>
-  <w:clrSchemeMapping w:bg1="light1" w:t1="dark1" w:bg2="light2" w:t2="dark2" w:accent1="accent1" w:accent2="accent2" w:accent3="accent3" w:accent4="accent4" w:accent5="accent5" w:accent6="accent6" w:hyperlink="hyperlink" w:followedHyperlink="followedHyperlink"/>
-  <w:decimalSymbol w:val=","/>
-  <w:listSeparator w:val=";"/>
-  <w15:chartTrackingRefBased/>
-</w:settings>
-</file>
-
-<file path=word/glossary/styles.xml><?xml version="1.0" encoding="utf-8"?>
-<w:styles xmlns:mc="http://schemas.openxmlformats.org/markup-compatibility/2006" xmlns:r="http://schemas.openxmlformats.org/officeDocument/2006/relationships" xmlns:w="http://schemas.openxmlformats.org/wordprocessingml/2006/main" xmlns:w14="http://schemas.microsoft.com/office/word/2010/wordml" xmlns:w15="http://schemas.microsoft.com/office/word/2012/wordml" mc:Ignorable="w14 w15">
-  <w:docDefaults>
-    <w:rPrDefault>
-      <w:rPr>
-        <w:rFonts w:asciiTheme="minorHAnsi" w:eastAsiaTheme="minorEastAsia" w:hAnsiTheme="minorHAnsi" w:cstheme="minorBidi"/>
-        <w:sz w:val="22"/>
-        <w:szCs w:val="22"/>
-        <w:lang w:val="en-US" w:eastAsia="en-US" w:bidi="ar-SA"/>
-      </w:rPr>
-    </w:rPrDefault>
-    <w:pPrDefault>
-      <w:pPr>
-        <w:spacing w:after="160" w:line="259" w:lineRule="auto"/>
-      </w:pPr>
-    </w:pPrDefault>
-  </w:docDefaults>
-  <w:latentStyles w:defLockedState="0" w:defUIPriority="99" w:defSemiHidden="0" w:defUnhideWhenUsed="0" w:defQFormat="0" w:count="371">
-    <w:lsdException w:name="Normal" w:uiPriority="0" w:qFormat="1"/>
-    <w:lsdException w:name="heading 1" w:uiPriority="9" w:qFormat="1"/>
-    <w:lsdException w:name="heading 2" w:semiHidden="1" w:uiPriority="9" w:unhideWhenUsed="1" w:qFormat="1"/>
-    <w:lsdException w:name="heading 3" w:semiHidden="1" w:uiPriority="9" w:unhideWhenUsed="1" w:qFormat="1"/>
-    <w:lsdException w:name="heading 4" w:semiHidden="1" w:uiPriority="9" w:unhideWhenUsed="1" w:qFormat="1"/>
-    <w:lsdException w:name="heading 5" w:semiHidden="1" w:uiPriority="9" w:unhideWhenUsed="1" w:qFormat="1"/>
-    <w:lsdException w:name="heading 6" w:semiHidden="1" w:uiPriority="9" w:unhideWhenUsed="1" w:qFormat="1"/>
-    <w:lsdException w:name="heading 7" w:semiHidden="1" w:uiPriority="9" w:unhideWhenUsed="1" w:qFormat="1"/>
-    <w:lsdException w:name="heading 8" w:semiHidden="1" w:uiPriority="9" w:unhideWhenUsed="1" w:qFormat="1"/>
-    <w:lsdException w:name="heading 9" w:semiHidden="1" w:uiPriority="9" w:unhideWhenUsed="1" w:qFormat="1"/>
-    <w:lsdException w:name="index 1" w:semiHidden="1" w:unhideWhenUsed="1"/>
-    <w:lsdException w:name="index 2" w:semiHidden="1" w:unhideWhenUsed="1"/>
-    <w:lsdException w:name="index 3" w:semiHidden="1" w:unhideWhenUsed="1"/>
-    <w:lsdException w:name="index 4" w:semiHidden="1" w:unhideWhenUsed="1"/>
-    <w:lsdException w:name="index 5" w:semiHidden="1" w:unhideWhenUsed="1"/>
-    <w:lsdException w:name="index 6" w:semiHidden="1" w:unhideWhenUsed="1"/>
-    <w:lsdException w:name="index 7" w:semiHidden="1" w:unhideWhenUsed="1"/>
-    <w:lsdException w:name="index 8" w:semiHidden="1" w:unhideWhenUsed="1"/>
-    <w:lsdException w:name="index 9" w:semiHidden="1" w:unhideWhenUsed="1"/>
-    <w:lsdException w:name="toc 1" w:semiHidden="1" w:uiPriority="39" w:unhideWhenUsed="1"/>
-    <w:lsdException w:name="toc 2" w:semiHidden="1" w:uiPriority="39" w:unhideWhenUsed="1"/>
-    <w:lsdException w:name="toc 3" w:semiHidden="1" w:uiPriority="39" w:unhideWhenUsed="1"/>
-    <w:lsdException w:name="toc 4" w:semiHidden="1" w:uiPriority="39" w:unhideWhenUsed="1"/>
-    <w:lsdException w:name="toc 5" w:semiHidden="1" w:uiPriority="39" w:unhideWhenUsed="1"/>
-    <w:lsdException w:name="toc 6" w:semiHidden="1" w:uiPriority="39" w:unhideWhenUsed="1"/>
-    <w:lsdException w:name="toc 7" w:semiHidden="1" w:uiPriority="39" w:unhideWhenUsed="1"/>
-    <w:lsdException w:name="toc 8" w:semiHidden="1" w:uiPriority="39" w:unhideWhenUsed="1"/>
-    <w:lsdException w:name="toc 9" w:semiHidden="1" w:uiPriority="39" w:unhideWhenUsed="1"/>
-    <w:lsdException w:name="Normal Indent" w:semiHidden="1" w:unhideWhenUsed="1"/>
-    <w:lsdException w:name="footnote text" w:semiHidden="1" w:unhideWhenUsed="1"/>
-    <w:lsdException w:name="annotation text" w:semiHidden="1" w:unhideWhenUsed="1"/>
-    <w:lsdException w:name="header" w:semiHidden="1" w:unhideWhenUsed="1"/>
-    <w:lsdException w:name="footer" w:semiHidden="1" w:unhideWhenUsed="1"/>
-    <w:lsdException w:name="index heading" w:semiHidden="1" w:unhideWhenUsed="1"/>
-    <w:lsdException w:name="caption" w:semiHidden="1" w:uiPriority="35" w:unhideWhenUsed="1" w:qFormat="1"/>
-    <w:lsdException w:name="table of figures" w:semiHidden="1" w:unhideWhenUsed="1"/>
-    <w:lsdException w:name="envelope address" w:semiHidden="1" w:unhideWhenUsed="1"/>
-    <w:lsdException w:name="envelope return" w:semiHidden="1" w:unhideWhenUsed="1"/>
-    <w:lsdException w:name="footnote reference" w:semiHidden="1" w:unhideWhenUsed="1"/>
-    <w:lsdException w:name="annotation reference" w:semiHidden="1" w:unhideWhenUsed="1"/>
-    <w:lsdException w:name="line number" w:semiHidden="1" w:unhideWhenUsed="1"/>
-    <w:lsdException w:name="page number" w:semiHidden="1" w:unhideWhenUsed="1"/>
-    <w:lsdException w:name="endnote reference" w:semiHidden="1" w:unhideWhenUsed="1"/>
-    <w:lsdException w:name="endnote text" w:semiHidden="1" w:unhideWhenUsed="1"/>
-    <w:lsdException w:name="table of authorities" w:semiHidden="1" w:unhideWhenUsed="1"/>
-    <w:lsdException w:name="macro" w:semiHidden="1" w:unhideWhenUsed="1"/>
-    <w:lsdException w:name="toa heading" w:semiHidden="1" w:unhideWhenUsed="1"/>
-    <w:lsdException w:name="List" w:semiHidden="1" w:unhideWhenUsed="1"/>
-    <w:lsdException w:name="List Bullet" w:semiHidden="1" w:unhideWhenUsed="1"/>
-    <w:lsdException w:name="List Number" w:semiHidden="1" w:unhideWhenUsed="1"/>
-    <w:lsdException w:name="List 2" w:semiHidden="1" w:unhideWhenUsed="1"/>
-    <w:lsdException w:name="List 3" w:semiHidden="1" w:unhideWhenUsed="1"/>
-    <w:lsdException w:name="List 4" w:semiHidden="1" w:unhideWhenUsed="1"/>
-    <w:lsdException w:name="List 5" w:semiHidden="1" w:unhideWhenUsed="1"/>
-    <w:lsdException w:name="List Bullet 2" w:semiHidden="1" w:unhideWhenUsed="1"/>
-    <w:lsdException w:name="List Bullet 3" w:semiHidden="1" w:unhideWhenUsed="1"/>
-    <w:lsdException w:name="List Bullet 4" w:semiHidden="1" w:unhideWhenUsed="1"/>
-    <w:lsdException w:name="List Bullet 5" w:semiHidden="1" w:unhideWhenUsed="1"/>
-    <w:lsdException w:name="List Number 2" w:semiHidden="1" w:unhideWhenUsed="1"/>
-    <w:lsdException w:name="List Number 3" w:semiHidden="1" w:unhideWhenUsed="1"/>
-    <w:lsdException w:name="List Number 4" w:semiHidden="1" w:unhideWhenUsed="1"/>
-    <w:lsdException w:name="List Number 5" w:semiHidden="1" w:unhideWhenUsed="1"/>
-    <w:lsdException w:name="Title" w:uiPriority="10" w:qFormat="1"/>
-    <w:lsdException w:name="Closing" w:semiHidden="1" w:unhideWhenUsed="1"/>
-    <w:lsdException w:name="Signature" w:semiHidden="1" w:unhideWhenUsed="1"/>
-    <w:lsdException w:name="Default Paragraph Font" w:semiHidden="1" w:uiPriority="1" w:unhideWhenUsed="1"/>
-    <w:lsdException w:name="Body Text" w:semiHidden="1" w:unhideWhenUsed="1"/>
-    <w:lsdException w:name="Body Text Indent" w:semiHidden="1" w:unhideWhenUsed="1"/>
-    <w:lsdException w:name="List Continue" w:semiHidden="1" w:unhideWhenUsed="1"/>
-    <w:lsdException w:name="List Continue 2" w:semiHidden="1" w:unhideWhenUsed="1"/>
-    <w:lsdException w:name="List Continue 3" w:semiHidden="1" w:unhideWhenUsed="1"/>
-    <w:lsdException w:name="List Continue 4" w:semiHidden="1" w:unhideWhenUsed="1"/>
-    <w:lsdException w:name="List Continue 5" w:semiHidden="1" w:unhideWhenUsed="1"/>
-    <w:lsdException w:name="Message Header" w:semiHidden="1" w:unhideWhenUsed="1"/>
-    <w:lsdException w:name="Subtitle" w:uiPriority="11" w:qFormat="1"/>
-    <w:lsdException w:name="Salutation" w:semiHidden="1" w:unhideWhenUsed="1"/>
-    <w:lsdException w:name="Date" w:semiHidden="1" w:unhideWhenUsed="1"/>
-    <w:lsdException w:name="Body Text First Indent" w:semiHidden="1" w:unhideWhenUsed="1"/>
-    <w:lsdException w:name="Body Text First Indent 2" w:semiHidden="1" w:unhideWhenUsed="1"/>
-    <w:lsdException w:name="Note Heading" w:semiHidden="1" w:unhideWhenUsed="1"/>
-    <w:lsdException w:name="Body Text 2" w:semiHidden="1" w:unhideWhenUsed="1"/>
-    <w:lsdException w:name="Body Text 3" w:semiHidden="1" w:unhideWhenUsed="1"/>
-    <w:lsdException w:name="Body Text Indent 2" w:semiHidden="1" w:unhideWhenUsed="1"/>
-    <w:lsdException w:name="Body Text Indent 3" w:semiHidden="1" w:unhideWhenUsed="1"/>
-    <w:lsdException w:name="Block Text" w:semiHidden="1" w:unhideWhenUsed="1"/>
-    <w:lsdException w:name="Hyperlink" w:semiHidden="1" w:unhideWhenUsed="1"/>
-    <w:lsdException w:name="FollowedHyperlink" w:semiHidden="1" w:unhideWhenUsed="1"/>
-    <w:lsdException w:name="Strong" w:uiPriority="22" w:qFormat="1"/>
-    <w:lsdException w:name="Emphasis" w:uiPriority="20" w:qFormat="1"/>
-    <w:lsdException w:name="Document Map" w:semiHidden="1" w:unhideWhenUsed="1"/>
-    <w:lsdException w:name="Plain Text" w:semiHidden="1" w:unhideWhenUsed="1"/>
-    <w:lsdException w:name="E-mail Signature" w:semiHidden="1" w:unhideWhenUsed="1"/>
-    <w:lsdException w:name="HTML Top of Form" w:semiHidden="1" w:unhideWhenUsed="1"/>
-    <w:lsdException w:name="HTML Bottom of Form" w:semiHidden="1" w:unhideWhenUsed="1"/>
-    <w:lsdException w:name="Normal (Web)" w:semiHidden="1" w:unhideWhenUsed="1"/>
-    <w:lsdException w:name="HTML Acronym" w:semiHidden="1" w:unhideWhenUsed="1"/>
-    <w:lsdException w:name="HTML Address" w:semiHidden="1" w:unhideWhenUsed="1"/>
-    <w:lsdException w:name="HTML Cite" w:semiHidden="1" w:unhideWhenUsed="1"/>
-    <w:lsdException w:name="HTML Code" w:semiHidden="1" w:unhideWhenUsed="1"/>
-    <w:lsdException w:name="HTML Definition" w:semiHidden="1" w:unhideWhenUsed="1"/>
-    <w:lsdException w:name="HTML Keyboard" w:semiHidden="1" w:unhideWhenUsed="1"/>
-    <w:lsdException w:name="HTML Preformatted" w:semiHidden="1" w:unhideWhenUsed="1"/>
-    <w:lsdException w:name="HTML Sample" w:semiHidden="1" w:unhideWhenUsed="1"/>
-    <w:lsdException w:name="HTML Typewriter" w:semiHidden="1" w:unhideWhenUsed="1"/>
-    <w:lsdException w:name="HTML Variable" w:semiHidden="1" w:unhideWhenUsed="1"/>
-    <w:lsdException w:name="Normal Table" w:semiHidden="1" w:unhideWhenUsed="1"/>
-    <w:lsdException w:name="annotation subject" w:semiHidden="1" w:unhideWhenUsed="1"/>
-    <w:lsdException w:name="No List" w:semiHidden="1" w:unhideWhenUsed="1"/>
-    <w:lsdException w:name="Outline List 1" w:semiHidden="1" w:unhideWhenUsed="1"/>
-    <w:lsdException w:name="Outline List 2" w:semiHidden="1" w:unhideWhenUsed="1"/>
-    <w:lsdException w:name="Outline List 3" w:semiHidden="1" w:unhideWhenUsed="1"/>
-    <w:lsdException w:name="Table Simple 1" w:semiHidden="1" w:unhideWhenUsed="1"/>
-    <w:lsdException w:name="Table Simple 2" w:semiHidden="1" w:unhideWhenUsed="1"/>
-    <w:lsdException w:name="Table Simple 3" w:semiHidden="1" w:unhideWhenUsed="1"/>
-    <w:lsdException w:name="Table Classic 1" w:semiHidden="1" w:unhideWhenUsed="1"/>
-    <w:lsdException w:name="Table Classic 2" w:semiHidden="1" w:unhideWhenUsed="1"/>
-    <w:lsdException w:name="Table Classic 3" w:semiHidden="1" w:unhideWhenUsed="1"/>
-    <w:lsdException w:name="Table Classic 4" w:semiHidden="1" w:unhideWhenUsed="1"/>
-    <w:lsdException w:name="Table Colorful 1" w:semiHidden="1" w:unhideWhenUsed="1"/>
-    <w:lsdException w:name="Table Colorful 2" w:semiHidden="1" w:unhideWhenUsed="1"/>
-    <w:lsdException w:name="Table Colorful 3" w:semiHidden="1" w:unhideWhenUsed="1"/>
-    <w:lsdException w:name="Table Columns 1" w:semiHidden="1" w:unhideWhenUsed="1"/>
-    <w:lsdException w:name="Table Columns 2" w:semiHidden="1" w:unhideWhenUsed="1"/>
-    <w:lsdException w:name="Table Columns 3" w:semiHidden="1" w:unhideWhenUsed="1"/>
-    <w:lsdException w:name="Table Columns 4" w:semiHidden="1" w:unhideWhenUsed="1"/>
-    <w:lsdException w:name="Table Columns 5" w:semiHidden="1" w:unhideWhenUsed="1"/>
-    <w:lsdException w:name="Table Grid 1" w:semiHidden="1" w:unhideWhenUsed="1"/>
-    <w:lsdException w:name="Table Grid 2" w:semiHidden="1" w:unhideWhenUsed="1"/>
-    <w:lsdException w:name="Table Grid 3" w:semiHidden="1" w:unhideWhenUsed="1"/>
-    <w:lsdException w:name="Table Grid 4" w:semiHidden="1" w:unhideWhenUsed="1"/>
-    <w:lsdException w:name="Table Grid 5" w:semiHidden="1" w:unhideWhenUsed="1"/>
-    <w:lsdException w:name="Table Grid 6" w:semiHidden="1" w:unhideWhenUsed="1"/>
-    <w:lsdException w:name="Table Grid 7" w:semiHidden="1" w:unhideWhenUsed="1"/>
-    <w:lsdException w:name="Table Grid 8" w:semiHidden="1" w:unhideWhenUsed="1"/>
-    <w:lsdException w:name="Table List 1" w:semiHidden="1" w:unhideWhenUsed="1"/>
-    <w:lsdException w:name="Table List 2" w:semiHidden="1" w:unhideWhenUsed="1"/>
-    <w:lsdException w:name="Table List 3" w:semiHidden="1" w:unhideWhenUsed="1"/>
-    <w:lsdException w:name="Table List 4" w:semiHidden="1" w:unhideWhenUsed="1"/>
-    <w:lsdException w:name="Table List 5" w:semiHidden="1" w:unhideWhenUsed="1"/>
-    <w:lsdException w:name="Table List 6" w:semiHidden="1" w:unhideWhenUsed="1"/>
-    <w:lsdException w:name="Table List 7" w:semiHidden="1" w:unhideWhenUsed="1"/>
-    <w:lsdException w:name="Table List 8" w:semiHidden="1" w:unhideWhenUsed="1"/>
-    <w:lsdException w:name="Table 3D effects 1" w:semiHidden="1" w:unhideWhenUsed="1"/>
-    <w:lsdException w:name="Table 3D effects 2" w:semiHidden="1" w:unhideWhenUsed="1"/>
-    <w:lsdException w:name="Table 3D effects 3" w:semiHidden="1" w:unhideWhenUsed="1"/>
-    <w:lsdException w:name="Table Contemporary" w:semiHidden="1" w:unhideWhenUsed="1"/>
-    <w:lsdException w:name="Table Elegant" w:semiHidden="1" w:unhideWhenUsed="1"/>
-    <w:lsdException w:name="Table Professional" w:semiHidden="1" w:unhideWhenUsed="1"/>
-    <w:lsdException w:name="Table Subtle 1" w:semiHidden="1" w:unhideWhenUsed="1"/>
-    <w:lsdException w:name="Table Subtle 2" w:semiHidden="1" w:unhideWhenUsed="1"/>
-    <w:lsdException w:name="Table Web 1" w:semiHidden="1" w:unhideWhenUsed="1"/>
-    <w:lsdException w:name="Table Web 2" w:semiHidden="1" w:unhideWhenUsed="1"/>
-    <w:lsdException w:name="Table Web 3" w:semiHidden="1" w:unhideWhenUsed="1"/>
-    <w:lsdException w:name="Balloon Text" w:semiHidden="1" w:unhideWhenUsed="1"/>
-    <w:lsdException w:name="Table Grid" w:uiPriority="39"/>
-    <w:lsdException w:name="Table Theme" w:semiHidden="1" w:unhideWhenUsed="1"/>
-    <w:lsdException w:name="Placeholder Text" w:semiHidden="1"/>
-    <w:lsdException w:name="No Spacing" w:uiPriority="1" w:qFormat="1"/>
-    <w:lsdException w:name="Light Shading" w:uiPriority="60"/>
-    <w:lsdException w:name="Light List" w:uiPriority="61"/>
-    <w:lsdException w:name="Light Grid" w:uiPriority="62"/>
-    <w:lsdException w:name="Medium Shading 1" w:uiPriority="63"/>
-    <w:lsdException w:name="Medium Shading 2" w:uiPriority="64"/>
-    <w:lsdException w:name="Medium List 1" w:uiPriority="65"/>
-    <w:lsdException w:name="Medium List 2" w:uiPriority="66"/>
-    <w:lsdException w:name="Medium Grid 1" w:uiPriority="67"/>
-    <w:lsdException w:name="Medium Grid 2" w:uiPriority="68"/>
-    <w:lsdException w:name="Medium Grid 3" w:uiPriority="69"/>
-    <w:lsdException w:name="Dark List" w:uiPriority="70"/>
-    <w:lsdException w:name="Colorful Shading" w:uiPriority="71"/>
-    <w:lsdException w:name="Colorful List" w:uiPriority="72"/>
-    <w:lsdException w:name="Colorful Grid" w:uiPriority="73"/>
-    <w:lsdException w:name="Light Shading Accent 1" w:uiPriority="60"/>
-    <w:lsdException w:name="Light List Accent 1" w:uiPriority="61"/>
-    <w:lsdException w:name="Light Grid Accent 1" w:uiPriority="62"/>
-    <w:lsdException w:name="Medium Shading 1 Accent 1" w:uiPriority="63"/>
-    <w:lsdException w:name="Medium Shading 2 Accent 1" w:uiPriority="64"/>
-    <w:lsdException w:name="Medium List 1 Accent 1" w:uiPriority="65"/>
-    <w:lsdException w:name="Revision" w:semiHidden="1"/>
-    <w:lsdException w:name="List Paragraph" w:uiPriority="34" w:qFormat="1"/>
-    <w:lsdException w:name="Quote" w:uiPriority="29" w:qFormat="1"/>
-    <w:lsdException w:name="Intense Quote" w:uiPriority="30" w:qFormat="1"/>
-    <w:lsdException w:name="Medium List 2 Accent 1" w:uiPriority="66"/>
-    <w:lsdException w:name="Medium Grid 1 Accent 1" w:uiPriority="67"/>
-    <w:lsdException w:name="Medium Grid 2 Accent 1" w:uiPriority="68"/>
-    <w:lsdException w:name="Medium Grid 3 Accent 1" w:uiPriority="69"/>
-    <w:lsdException w:name="Dark List Accent 1" w:uiPriority="70"/>
-    <w:lsdException w:name="Colorful Shading Accent 1" w:uiPriority="71"/>
-    <w:lsdException w:name="Colorful List Accent 1" w:uiPriority="72"/>
-    <w:lsdException w:name="Colorful Grid Accent 1" w:uiPriority="73"/>
-    <w:lsdException w:name="Light Shading Accent 2" w:uiPriority="60"/>
-    <w:lsdException w:name="Light List Accent 2" w:uiPriority="61"/>
-    <w:lsdException w:name="Light Grid Accent 2" w:uiPriority="62"/>
-    <w:lsdException w:name="Medium Shading 1 Accent 2" w:uiPriority="63"/>
-    <w:lsdException w:name="Medium Shading 2 Accent 2" w:uiPriority="64"/>
-    <w:lsdException w:name="Medium List 1 Accent 2" w:uiPriority="65"/>
-    <w:lsdException w:name="Medium List 2 Accent 2" w:uiPriority="66"/>
-    <w:lsdException w:name="Medium Grid 1 Accent 2" w:uiPriority="67"/>
-    <w:lsdException w:name="Medium Grid 2 Accent 2" w:uiPriority="68"/>
-    <w:lsdException w:name="Medium Grid 3 Accent 2" w:uiPriority="69"/>
-    <w:lsdException w:name="Dark List Accent 2" w:uiPriority="70"/>
-    <w:lsdException w:name="Colorful Shading Accent 2" w:uiPriority="71"/>
-    <w:lsdException w:name="Colorful List Accent 2" w:uiPriority="72"/>
-    <w:lsdException w:name="Colorful Grid Accent 2" w:uiPriority="73"/>
-    <w:lsdException w:name="Light Shading Accent 3" w:uiPriority="60"/>
-    <w:lsdException w:name="Light List Accent 3" w:uiPriority="61"/>
-    <w:lsdException w:name="Light Grid Accent 3" w:uiPriority="62"/>
-    <w:lsdException w:name="Medium Shading 1 Accent 3" w:uiPriority="63"/>
-    <w:lsdException w:name="Medium Shading 2 Accent 3" w:uiPriority="64"/>
-    <w:lsdException w:name="Medium List 1 Accent 3" w:uiPriority="65"/>
-    <w:lsdException w:name="Medium List 2 Accent 3" w:uiPriority="66"/>
-    <w:lsdException w:name="Medium Grid 1 Accent 3" w:uiPriority="67"/>
-    <w:lsdException w:name="Medium Grid 2 Accent 3" w:uiPriority="68"/>
-    <w:lsdException w:name="Medium Grid 3 Accent 3" w:uiPriority="69"/>
-    <w:lsdException w:name="Dark List Accent 3" w:uiPriority="70"/>
-    <w:lsdException w:name="Colorful Shading Accent 3" w:uiPriority="71"/>
-    <w:lsdException w:name="Colorful List Accent 3" w:uiPriority="72"/>
-    <w:lsdException w:name="Colorful Grid Accent 3" w:uiPriority="73"/>
-    <w:lsdException w:name="Light Shading Accent 4" w:uiPriority="60"/>
-    <w:lsdException w:name="Light List Accent 4" w:uiPriority="61"/>
-    <w:lsdException w:name="Light Grid Accent 4" w:uiPriority="62"/>
-    <w:lsdException w:name="Medium Shading 1 Accent 4" w:uiPriority="63"/>
-    <w:lsdException w:name="Medium Shading 2 Accent 4" w:uiPriority="64"/>
-    <w:lsdException w:name="Medium List 1 Accent 4" w:uiPriority="65"/>
-    <w:lsdException w:name="Medium List 2 Accent 4" w:uiPriority="66"/>
-    <w:lsdException w:name="Medium Grid 1 Accent 4" w:uiPriority="67"/>
-    <w:lsdException w:name="Medium Grid 2 Accent 4" w:uiPriority="68"/>
-    <w:lsdException w:name="Medium Grid 3 Accent 4" w:uiPriority="69"/>
-    <w:lsdException w:name="Dark List Accent 4" w:uiPriority="70"/>
-    <w:lsdException w:name="Colorful Shading Accent 4" w:uiPriority="71"/>
-    <w:lsdException w:name="Colorful List Accent 4" w:uiPriority="72"/>
-    <w:lsdException w:name="Colorful Grid Accent 4" w:uiPriority="73"/>
-    <w:lsdException w:name="Light Shading Accent 5" w:uiPriority="60"/>
-    <w:lsdException w:name="Light List Accent 5" w:uiPriority="61"/>
-    <w:lsdException w:name="Light Grid Accent 5" w:uiPriority="62"/>
-    <w:lsdException w:name="Medium Shading 1 Accent 5" w:uiPriority="63"/>
-    <w:lsdException w:name="Medium Shading 2 Accent 5" w:uiPriority="64"/>
-    <w:lsdException w:name="Medium List 1 Accent 5" w:uiPriority="65"/>
-    <w:lsdException w:name="Medium List 2 Accent 5" w:uiPriority="66"/>
-    <w:lsdException w:name="Medium Grid 1 Accent 5" w:uiPriority="67"/>
-    <w:lsdException w:name="Medium Grid 2 Accent 5" w:uiPriority="68"/>
-    <w:lsdException w:name="Medium Grid 3 Accent 5" w:uiPriority="69"/>
-    <w:lsdException w:name="Dark List Accent 5" w:uiPriority="70"/>
-    <w:lsdException w:name="Colorful Shading Accent 5" w:uiPriority="71"/>
-    <w:lsdException w:name="Colorful List Accent 5" w:uiPriority="72"/>
-    <w:lsdException w:name="Colorful Grid Accent 5" w:uiPriority="73"/>
-    <w:lsdException w:name="Light Shading Accent 6" w:uiPriority="60"/>
-    <w:lsdException w:name="Light List Accent 6" w:uiPriority="61"/>
-    <w:lsdException w:name="Light Grid Accent 6" w:uiPriority="62"/>
-    <w:lsdException w:name="Medium Shading 1 Accent 6" w:uiPriority="63"/>
-    <w:lsdException w:name="Medium Shading 2 Accent 6" w:uiPriority="64"/>
-    <w:lsdException w:name="Medium List 1 Accent 6" w:uiPriority="65"/>
-    <w:lsdException w:name="Medium List 2 Accent 6" w:uiPriority="66"/>
-    <w:lsdException w:name="Medium Grid 1 Accent 6" w:uiPriority="67"/>
-    <w:lsdException w:name="Medium Grid 2 Accent 6" w:uiPriority="68"/>
-    <w:lsdException w:name="Medium Grid 3 Accent 6" w:uiPriority="69"/>
-    <w:lsdException w:name="Dark List Accent 6" w:uiPriority="70"/>
-    <w:lsdException w:name="Colorful Shading Accent 6" w:uiPriority="71"/>
-    <w:lsdException w:name="Colorful List Accent 6" w:uiPriority="72"/>
-    <w:lsdException w:name="Colorful Grid Accent 6" w:uiPriority="73"/>
-    <w:lsdException w:name="Subtle Emphasis" w:uiPriority="19" w:qFormat="1"/>
-    <w:lsdException w:name="Intense Emphasis" w:uiPriority="21" w:qFormat="1"/>
-    <w:lsdException w:name="Subtle Reference" w:uiPriority="31" w:qFormat="1"/>
-    <w:lsdException w:name="Intense Reference" w:uiPriority="32" w:qFormat="1"/>
-    <w:lsdException w:name="Book Title" w:uiPriority="33" w:qFormat="1"/>
-    <w:lsdException w:name="Bibliography" w:semiHidden="1" w:uiPriority="37" w:unhideWhenUsed="1"/>
-    <w:lsdException w:name="TOC Heading" w:semiHidden="1" w:uiPriority="39" w:unhideWhenUsed="1" w:qFormat="1"/>
-    <w:lsdException w:name="Plain Table 1" w:uiPriority="41"/>
-    <w:lsdException w:name="Plain Table 2" w:uiPriority="42"/>
-    <w:lsdException w:name="Plain Table 3" w:uiPriority="43"/>
-    <w:lsdException w:name="Plain Table 4" w:uiPriority="44"/>
-    <w:lsdException w:name="Plain Table 5" w:uiPriority="45"/>
-    <w:lsdException w:name="Grid Table Light" w:uiPriority="40"/>
-    <w:lsdException w:name="Grid Table 1 Light" w:uiPriority="46"/>
-    <w:lsdException w:name="Grid Table 2" w:uiPriority="47"/>
-    <w:lsdException w:name="Grid Table 3" w:uiPriority="48"/>
-    <w:lsdException w:name="Grid Table 4" w:uiPriority="49"/>
-    <w:lsdException w:name="Grid Table 5 Dark" w:uiPriority="50"/>
-    <w:lsdException w:name="Grid Table 6 Colorful" w:uiPriority="51"/>
-    <w:lsdException w:name="Grid Table 7 Colorful" w:uiPriority="52"/>
-    <w:lsdException w:name="Grid Table 1 Light Accent 1" w:uiPriority="46"/>
-    <w:lsdException w:name="Grid Table 2 Accent 1" w:uiPriority="47"/>
-    <w:lsdException w:name="Grid Table 3 Accent 1" w:uiPriority="48"/>
-    <w:lsdException w:name="Grid Table 4 Accent 1" w:uiPriority="49"/>
-    <w:lsdException w:name="Grid Table 5 Dark Accent 1" w:uiPriority="50"/>
-    <w:lsdException w:name="Grid Table 6 Colorful Accent 1" w:uiPriority="51"/>
-    <w:lsdException w:name="Grid Table 7 Colorful Accent 1" w:uiPriority="52"/>
-    <w:lsdException w:name="Grid Table 1 Light Accent 2" w:uiPriority="46"/>
-    <w:lsdException w:name="Grid Table 2 Accent 2" w:uiPriority="47"/>
-    <w:lsdException w:name="Grid Table 3 Accent 2" w:uiPriority="48"/>
-    <w:lsdException w:name="Grid Table 4 Accent 2" w:uiPriority="49"/>
-    <w:lsdException w:name="Grid Table 5 Dark Accent 2" w:uiPriority="50"/>
-    <w:lsdException w:name="Grid Table 6 Colorful Accent 2" w:uiPriority="51"/>
-    <w:lsdException w:name="Grid Table 7 Colorful Accent 2" w:uiPriority="52"/>
-    <w:lsdException w:name="Grid Table 1 Light Accent 3" w:uiPriority="46"/>
-    <w:lsdException w:name="Grid Table 2 Accent 3" w:uiPriority="47"/>
-    <w:lsdException w:name="Grid Table 3 Accent 3" w:uiPriority="48"/>
-    <w:lsdException w:name="Grid Table 4 Accent 3" w:uiPriority="49"/>
-    <w:lsdException w:name="Grid Table 5 Dark Accent 3" w:uiPriority="50"/>
-    <w:lsdException w:name="Grid Table 6 Colorful Accent 3" w:uiPriority="51"/>
-    <w:lsdException w:name="Grid Table 7 Colorful Accent 3" w:uiPriority="52"/>
-    <w:lsdException w:name="Grid Table 1 Light Accent 4" w:uiPriority="46"/>
-    <w:lsdException w:name="Grid Table 2 Accent 4" w:uiPriority="47"/>
-    <w:lsdException w:name="Grid Table 3 Accent 4" w:uiPriority="48"/>
-    <w:lsdException w:name="Grid Table 4 Accent 4" w:uiPriority="49"/>
-    <w:lsdException w:name="Grid Table 5 Dark Accent 4" w:uiPriority="50"/>
-    <w:lsdException w:name="Grid Table 6 Colorful Accent 4" w:uiPriority="51"/>
-    <w:lsdException w:name="Grid Table 7 Colorful Accent 4" w:uiPriority="52"/>
-    <w:lsdException w:name="Grid Table 1 Light Accent 5" w:uiPriority="46"/>
-    <w:lsdException w:name="Grid Table 2 Accent 5" w:uiPriority="47"/>
-    <w:lsdException w:name="Grid Table 3 Accent 5" w:uiPriority="48"/>
-    <w:lsdException w:name="Grid Table 4 Accent 5" w:uiPriority="49"/>
-    <w:lsdException w:name="Grid Table 5 Dark Accent 5" w:uiPriority="50"/>
-    <w:lsdException w:name="Grid Table 6 Colorful Accent 5" w:uiPriority="51"/>
-    <w:lsdException w:name="Grid Table 7 Colorful Accent 5" w:uiPriority="52"/>
-    <w:lsdException w:name="Grid Table 1 Light Accent 6" w:uiPriority="46"/>
-    <w:lsdException w:name="Grid Table 2 Accent 6" w:uiPriority="47"/>
-    <w:lsdException w:name="Grid Table 3 Accent 6" w:uiPriority="48"/>
-    <w:lsdException w:name="Grid Table 4 Accent 6" w:uiPriority="49"/>
-    <w:lsdException w:name="Grid Table 5 Dark Accent 6" w:uiPriority="50"/>
-    <w:lsdException w:name="Grid Table 6 Colorful Accent 6" w:uiPriority="51"/>
-    <w:lsdException w:name="Grid Table 7 Colorful Accent 6" w:uiPriority="52"/>
-    <w:lsdException w:name="List Table 1 Light" w:uiPriority="46"/>
-    <w:lsdException w:name="List Table 2" w:uiPriority="47"/>
-    <w:lsdException w:name="List Table 3" w:uiPriority="48"/>
-    <w:lsdException w:name="List Table 4" w:uiPriority="49"/>
-    <w:lsdException w:name="List Table 5 Dark" w:uiPriority="50"/>
-    <w:lsdException w:name="List Table 6 Colorful" w:uiPriority="51"/>
-    <w:lsdException w:name="List Table 7 Colorful" w:uiPriority="52"/>
-    <w:lsdException w:name="List Table 1 Light Accent 1" w:uiPriority="46"/>
-    <w:lsdException w:name="List Table 2 Accent 1" w:uiPriority="47"/>
-    <w:lsdException w:name="List Table 3 Accent 1" w:uiPriority="48"/>
-    <w:lsdException w:name="List Table 4 Accent 1" w:uiPriority="49"/>
-    <w:lsdException w:name="List Table 5 Dark Accent 1" w:uiPriority="50"/>
-    <w:lsdException w:name="List Table 6 Colorful Accent 1" w:uiPriority="51"/>
-    <w:lsdException w:name="List Table 7 Colorful Accent 1" w:uiPriority="52"/>
-    <w:lsdException w:name="List Table 1 Light Accent 2" w:uiPriority="46"/>
-    <w:lsdException w:name="List Table 2 Accent 2" w:uiPriority="47"/>
-    <w:lsdException w:name="List Table 3 Accent 2" w:uiPriority="48"/>
-    <w:lsdException w:name="List Table 4 Accent 2" w:uiPriority="49"/>
-    <w:lsdException w:name="List Table 5 Dark Accent 2" w:uiPriority="50"/>
-    <w:lsdException w:name="List Table 6 Colorful Accent 2" w:uiPriority="51"/>
-    <w:lsdException w:name="List Table 7 Colorful Accent 2" w:uiPriority="52"/>
-    <w:lsdException w:name="List Table 1 Light Accent 3" w:uiPriority="46"/>
-    <w:lsdException w:name="List Table 2 Accent 3" w:uiPriority="47"/>
-    <w:lsdException w:name="List Table 3 Accent 3" w:uiPriority="48"/>
-    <w:lsdException w:name="List Table 4 Accent 3" w:uiPriority="49"/>
-    <w:lsdException w:name="List Table 5 Dark Accent 3" w:uiPriority="50"/>
-    <w:lsdException w:name="List Table 6 Colorful Accent 3" w:uiPriority="51"/>
-    <w:lsdException w:name="List Table 7 Colorful Accent 3" w:uiPriority="52"/>
-    <w:lsdException w:name="List Table 1 Light Accent 4" w:uiPriority="46"/>
-    <w:lsdException w:name="List Table 2 Accent 4" w:uiPriority="47"/>
-    <w:lsdException w:name="List Table 3 Accent 4" w:uiPriority="48"/>
-    <w:lsdException w:name="List Table 4 Accent 4" w:uiPriority="49"/>
-    <w:lsdException w:name="List Table 5 Dark Accent 4" w:uiPriority="50"/>
-    <w:lsdException w:name="List Table 6 Colorful Accent 4" w:uiPriority="51"/>
-    <w:lsdException w:name="List Table 7 Colorful Accent 4" w:uiPriority="52"/>
-    <w:lsdException w:name="List Table 1 Light Accent 5" w:uiPriority="46"/>
-    <w:lsdException w:name="List Table 2 Accent 5" w:uiPriority="47"/>
-    <w:lsdException w:name="List Table 3 Accent 5" w:uiPriority="48"/>
-    <w:lsdException w:name="List Table 4 Accent 5" w:uiPriority="49"/>
-    <w:lsdException w:name="List Table 5 Dark Accent 5" w:uiPriority="50"/>
-    <w:lsdException w:name="List Table 6 Colorful Accent 5" w:uiPriority="51"/>
-    <w:lsdException w:name="List Table 7 Colorful Accent 5" w:uiPriority="52"/>
-    <w:lsdException w:name="List Table 1 Light Accent 6" w:uiPriority="46"/>
-    <w:lsdException w:name="List Table 2 Accent 6" w:uiPriority="47"/>
-    <w:lsdException w:name="List Table 3 Accent 6" w:uiPriority="48"/>
-    <w:lsdException w:name="List Table 4 Accent 6" w:uiPriority="49"/>
-    <w:lsdException w:name="List Table 5 Dark Accent 6" w:uiPriority="50"/>
-    <w:lsdException w:name="List Table 6 Colorful Accent 6" w:uiPriority="51"/>
-    <w:lsdException w:name="List Table 7 Colorful Accent 6" w:uiPriority="52"/>
-  </w:latentStyles>
-  <w:style w:type="paragraph" w:default="1" w:styleId="Normal">
-    <w:name w:val="Normal"/>
-    <w:qFormat/>
-  </w:style>
-  <w:style w:type="character" w:default="1" w:styleId="DefaultParagraphFont">
-    <w:name w:val="Default Paragraph Font"/>
-    <w:uiPriority w:val="1"/>
-    <w:semiHidden/>
-    <w:unhideWhenUsed/>
-  </w:style>
-  <w:style w:type="table" w:default="1" w:styleId="TableNormal">
-    <w:name w:val="Normal Table"/>
-    <w:uiPriority w:val="99"/>
-    <w:semiHidden/>
-    <w:unhideWhenUsed/>
-    <w:tblPr>
-      <w:tblInd w:w="0" w:type="dxa"/>
-      <w:tblCellMar>
-        <w:top w:w="0" w:type="dxa"/>
-        <w:left w:w="108" w:type="dxa"/>
-        <w:bottom w:w="0" w:type="dxa"/>
-        <w:right w:w="108" w:type="dxa"/>
-      </w:tblCellMar>
-    </w:tblPr>
-  </w:style>
-  <w:style w:type="numbering" w:default="1" w:styleId="NoList">
-    <w:name w:val="No List"/>
-    <w:uiPriority w:val="99"/>
-    <w:semiHidden/>
-    <w:unhideWhenUsed/>
-  </w:style>
-  <w:style w:type="character" w:styleId="PlaceholderText">
-    <w:name w:val="Placeholder Text"/>
-    <w:basedOn w:val="DefaultParagraphFont"/>
-    <w:uiPriority w:val="99"/>
-    <w:semiHidden/>
-    <w:rsid w:val="00D838C6"/>
-    <w:rPr>
-      <w:color w:val="808080"/>
-    </w:rPr>
-  </w:style>
-  <w:style w:type="paragraph" w:customStyle="1" w:styleId="E15905279DF940DC86D5C223B4C05678">
-    <w:name w:val="E15905279DF940DC86D5C223B4C05678"/>
-    <w:rsid w:val="00D838C6"/>
-  </w:style>
-  <w:style w:type="paragraph" w:customStyle="1" w:styleId="EC3C8A7C7DD04632A58421C84C443964">
-    <w:name w:val="EC3C8A7C7DD04632A58421C84C443964"/>
-    <w:rsid w:val="00D838C6"/>
-  </w:style>
-  <w:style w:type="paragraph" w:customStyle="1" w:styleId="EA993815E5704E799BF231B4B39811FE">
-    <w:name w:val="EA993815E5704E799BF231B4B39811FE"/>
-    <w:rsid w:val="00D838C6"/>
-  </w:style>
-  <w:style w:type="paragraph" w:customStyle="1" w:styleId="BF7EB8E568F940D1899073534D981AA1">
-    <w:name w:val="BF7EB8E568F940D1899073534D981AA1"/>
-    <w:rsid w:val="00D838C6"/>
-  </w:style>
-  <w:style w:type="paragraph" w:customStyle="1" w:styleId="C323EFF889464A0AAED0F6E8A20137F5">
-    <w:name w:val="C323EFF889464A0AAED0F6E8A20137F5"/>
-    <w:rsid w:val="00D838C6"/>
-  </w:style>
-</w:styles>
-</file>
-
-<file path=word/glossary/webSettings.xml><?xml version="1.0" encoding="utf-8"?>
-<w:webSettings xmlns:mc="http://schemas.openxmlformats.org/markup-compatibility/2006" xmlns:r="http://schemas.openxmlformats.org/officeDocument/2006/relationships" xmlns:w="http://schemas.openxmlformats.org/wordprocessingml/2006/main" xmlns:w14="http://schemas.microsoft.com/office/word/2010/wordml" xmlns:w15="http://schemas.microsoft.com/office/word/2012/wordml" mc:Ignorable="w14 w15">
-  <w:optimizeForBrowser/>
-  <w:allowPNG/>
-</w:webSettings>
-</file>
-
 <file path=word/theme/theme1.xml><?xml version="1.0" encoding="utf-8"?>
 <a:theme xmlns:a="http://schemas.openxmlformats.org/drawingml/2006/main" name="Office Theme">
   <a:themeElements>
@@ -14592,7 +13843,7 @@
 </file>
 
 <file path=customXml/itemProps1.xml><?xml version="1.0" encoding="utf-8"?>
-<ds:datastoreItem xmlns:ds="http://schemas.openxmlformats.org/officeDocument/2006/customXml" ds:itemID="{5310C1B9-22DE-42DB-8A44-2E51E955BEB8}">
+<ds:datastoreItem xmlns:ds="http://schemas.openxmlformats.org/officeDocument/2006/customXml" ds:itemID="{3BD0F28E-BD27-4778-86E8-928CD8FC46FF}">
   <ds:schemaRefs>
     <ds:schemaRef ds:uri="http://schemas.openxmlformats.org/officeDocument/2006/bibliography"/>
   </ds:schemaRefs>

</xml_diff>